<commit_message>
Added Fitts's Law Project
</commit_message>
<xml_diff>
--- a/HW3 - Fitts's Law Replication.docx
+++ b/HW3 - Fitts's Law Replication.docx
@@ -189,98 +189,93 @@
         <w:pStyle w:val="ListParagraph"/>
         <w:ind w:left="360"/>
         <w:rPr>
+          <w:rFonts w:eastAsiaTheme="minorEastAsia"/>
+        </w:rPr>
+      </w:pPr>
+      <w:r>
+        <w:rPr>
           <w:b/>
         </w:rPr>
-      </w:pPr>
+        <w:t>Index of difficulty:</w:t>
+      </w:r>
       <w:r>
         <w:rPr>
           <w:b/>
         </w:rPr>
-        <w:t>Index of difficulty:</w:t>
-      </w:r>
-    </w:p>
-    <w:p>
-      <w:pPr>
-        <w:pStyle w:val="ListParagraph"/>
-        <w:ind w:left="360"/>
-        <w:rPr>
-          <w:rFonts w:eastAsiaTheme="minorEastAsia"/>
-        </w:rPr>
-      </w:pPr>
-      <m:oMathPara>
-        <m:oMath>
-          <m:r>
-            <w:rPr>
-              <w:rFonts w:ascii="Cambria Math" w:hAnsi="Cambria Math"/>
-            </w:rPr>
-            <m:t>ID=</m:t>
-          </m:r>
-          <m:sSub>
-            <m:sSubPr>
-              <m:ctrlPr>
-                <w:rPr>
-                  <w:rFonts w:ascii="Cambria Math" w:hAnsi="Cambria Math"/>
-                  <w:i/>
-                </w:rPr>
-              </m:ctrlPr>
-            </m:sSubPr>
-            <m:e>
-              <m:r>
-                <w:rPr>
-                  <w:rFonts w:ascii="Cambria Math" w:hAnsi="Cambria Math"/>
-                </w:rPr>
-                <m:t>log</m:t>
-              </m:r>
-            </m:e>
-            <m:sub>
-              <m:r>
-                <w:rPr>
-                  <w:rFonts w:ascii="Cambria Math" w:hAnsi="Cambria Math"/>
-                </w:rPr>
-                <m:t>2</m:t>
-              </m:r>
-            </m:sub>
-          </m:sSub>
-          <m:d>
-            <m:dPr>
-              <m:ctrlPr>
-                <w:rPr>
-                  <w:rFonts w:ascii="Cambria Math" w:hAnsi="Cambria Math"/>
-                  <w:i/>
-                </w:rPr>
-              </m:ctrlPr>
-            </m:dPr>
-            <m:e>
-              <m:f>
-                <m:fPr>
-                  <m:ctrlPr>
-                    <w:rPr>
-                      <w:rFonts w:ascii="Cambria Math" w:hAnsi="Cambria Math"/>
-                      <w:i/>
-                    </w:rPr>
-                  </m:ctrlPr>
-                </m:fPr>
-                <m:num>
-                  <m:r>
-                    <w:rPr>
-                      <w:rFonts w:ascii="Cambria Math" w:hAnsi="Cambria Math"/>
-                    </w:rPr>
-                    <m:t>2D</m:t>
-                  </m:r>
-                </m:num>
-                <m:den>
-                  <m:r>
-                    <w:rPr>
-                      <w:rFonts w:ascii="Cambria Math" w:hAnsi="Cambria Math"/>
-                    </w:rPr>
-                    <m:t>W</m:t>
-                  </m:r>
-                </m:den>
-              </m:f>
-            </m:e>
-          </m:d>
-        </m:oMath>
-      </m:oMathPara>
+        <w:tab/>
+      </w:r>
+      <m:oMath>
+        <m:r>
+          <w:rPr>
+            <w:rFonts w:ascii="Cambria Math" w:hAnsi="Cambria Math"/>
+          </w:rPr>
+          <m:t>ID=</m:t>
+        </m:r>
+        <m:sSub>
+          <m:sSubPr>
+            <m:ctrlPr>
+              <w:rPr>
+                <w:rFonts w:ascii="Cambria Math" w:hAnsi="Cambria Math"/>
+                <w:i/>
+              </w:rPr>
+            </m:ctrlPr>
+          </m:sSubPr>
+          <m:e>
+            <m:r>
+              <w:rPr>
+                <w:rFonts w:ascii="Cambria Math" w:hAnsi="Cambria Math"/>
+              </w:rPr>
+              <m:t>log</m:t>
+            </m:r>
+          </m:e>
+          <m:sub>
+            <m:r>
+              <w:rPr>
+                <w:rFonts w:ascii="Cambria Math" w:hAnsi="Cambria Math"/>
+              </w:rPr>
+              <m:t>2</m:t>
+            </m:r>
+          </m:sub>
+        </m:sSub>
+        <m:d>
+          <m:dPr>
+            <m:ctrlPr>
+              <w:rPr>
+                <w:rFonts w:ascii="Cambria Math" w:hAnsi="Cambria Math"/>
+                <w:i/>
+              </w:rPr>
+            </m:ctrlPr>
+          </m:dPr>
+          <m:e>
+            <m:f>
+              <m:fPr>
+                <m:ctrlPr>
+                  <w:rPr>
+                    <w:rFonts w:ascii="Cambria Math" w:hAnsi="Cambria Math"/>
+                    <w:i/>
+                  </w:rPr>
+                </m:ctrlPr>
+              </m:fPr>
+              <m:num>
+                <m:r>
+                  <w:rPr>
+                    <w:rFonts w:ascii="Cambria Math" w:hAnsi="Cambria Math"/>
+                  </w:rPr>
+                  <m:t>2D</m:t>
+                </m:r>
+              </m:num>
+              <m:den>
+                <m:r>
+                  <w:rPr>
+                    <w:rFonts w:ascii="Cambria Math" w:hAnsi="Cambria Math"/>
+                  </w:rPr>
+                  <m:t>W</m:t>
+                </m:r>
+              </m:den>
+            </m:f>
+          </m:e>
+        </m:d>
+      </m:oMath>
     </w:p>
     <w:p>
       <w:pPr>
@@ -378,6 +373,59 @@
         </w:rPr>
         <w:t>Index of performance:</w:t>
       </w:r>
+      <w:r>
+        <w:rPr>
+          <w:rFonts w:eastAsiaTheme="minorEastAsia"/>
+          <w:b/>
+        </w:rPr>
+        <w:tab/>
+      </w:r>
+      <m:oMath>
+        <m:r>
+          <w:rPr>
+            <w:rFonts w:ascii="Cambria Math" w:hAnsi="Cambria Math"/>
+          </w:rPr>
+          <m:t>IP=</m:t>
+        </m:r>
+        <m:d>
+          <m:dPr>
+            <m:ctrlPr>
+              <w:rPr>
+                <w:rFonts w:ascii="Cambria Math" w:hAnsi="Cambria Math"/>
+                <w:i/>
+              </w:rPr>
+            </m:ctrlPr>
+          </m:dPr>
+          <m:e>
+            <m:f>
+              <m:fPr>
+                <m:ctrlPr>
+                  <w:rPr>
+                    <w:rFonts w:ascii="Cambria Math" w:hAnsi="Cambria Math"/>
+                    <w:i/>
+                  </w:rPr>
+                </m:ctrlPr>
+              </m:fPr>
+              <m:num>
+                <m:r>
+                  <w:rPr>
+                    <w:rFonts w:ascii="Cambria Math" w:hAnsi="Cambria Math"/>
+                  </w:rPr>
+                  <m:t>ID</m:t>
+                </m:r>
+              </m:num>
+              <m:den>
+                <m:r>
+                  <w:rPr>
+                    <w:rFonts w:ascii="Cambria Math" w:hAnsi="Cambria Math"/>
+                  </w:rPr>
+                  <m:t>MT</m:t>
+                </m:r>
+              </m:den>
+            </m:f>
+          </m:e>
+        </m:d>
+      </m:oMath>
     </w:p>
     <w:p>
       <w:pPr>
@@ -387,151 +435,93 @@
           <w:rFonts w:eastAsiaTheme="minorEastAsia"/>
         </w:rPr>
       </w:pPr>
-      <m:oMathPara>
-        <m:oMath>
-          <m:r>
-            <w:rPr>
-              <w:rFonts w:ascii="Cambria Math" w:hAnsi="Cambria Math"/>
-            </w:rPr>
-            <m:t>IP</m:t>
-          </m:r>
-          <m:r>
-            <w:rPr>
-              <w:rFonts w:ascii="Cambria Math" w:hAnsi="Cambria Math"/>
-            </w:rPr>
-            <m:t>=</m:t>
-          </m:r>
-          <m:d>
-            <m:dPr>
-              <m:ctrlPr>
-                <w:rPr>
-                  <w:rFonts w:ascii="Cambria Math" w:hAnsi="Cambria Math"/>
-                  <w:i/>
-                </w:rPr>
-              </m:ctrlPr>
-            </m:dPr>
-            <m:e>
-              <m:f>
-                <m:fPr>
-                  <m:ctrlPr>
-                    <w:rPr>
-                      <w:rFonts w:ascii="Cambria Math" w:hAnsi="Cambria Math"/>
-                      <w:i/>
-                    </w:rPr>
-                  </m:ctrlPr>
-                </m:fPr>
-                <m:num>
-                  <m:r>
-                    <w:rPr>
-                      <w:rFonts w:ascii="Cambria Math" w:hAnsi="Cambria Math"/>
-                    </w:rPr>
-                    <m:t>I</m:t>
-                  </m:r>
-                  <m:r>
-                    <w:rPr>
-                      <w:rFonts w:ascii="Cambria Math" w:hAnsi="Cambria Math"/>
-                    </w:rPr>
-                    <m:t>D</m:t>
-                  </m:r>
-                </m:num>
-                <m:den>
-                  <m:r>
-                    <w:rPr>
-                      <w:rFonts w:ascii="Cambria Math" w:hAnsi="Cambria Math"/>
-                    </w:rPr>
-                    <m:t>MT</m:t>
-                  </m:r>
-                </m:den>
-              </m:f>
-            </m:e>
-          </m:d>
-        </m:oMath>
-      </m:oMathPara>
     </w:p>
     <w:p>
       <w:pPr>
         <w:pStyle w:val="ListParagraph"/>
         <w:ind w:left="360"/>
-        <w:rPr>
-          <w:rFonts w:eastAsiaTheme="minorEastAsia"/>
-        </w:rPr>
-      </w:pPr>
+      </w:pPr>
+      <w:r>
+        <w:t xml:space="preserve">where </w:t>
+      </w:r>
+      <w:r>
+        <w:rPr>
+          <w:b/>
+          <w:i/>
+        </w:rPr>
+        <w:t xml:space="preserve">IP </w:t>
+      </w:r>
+      <w:r>
+        <w:t xml:space="preserve">is the index of performance, </w:t>
+      </w:r>
+      <w:r>
+        <w:rPr>
+          <w:b/>
+          <w:i/>
+        </w:rPr>
+        <w:t>ID</w:t>
+      </w:r>
+      <w:r>
+        <w:t xml:space="preserve"> is the index of difficult as shown above, and </w:t>
+      </w:r>
+      <w:r>
+        <w:rPr>
+          <w:b/>
+          <w:i/>
+        </w:rPr>
+        <w:t>MT</w:t>
+      </w:r>
+      <w:r>
+        <w:t xml:space="preserve"> is the movement time it takes the user to point to the target. Most importantly, is the movement time model shown below:</w:t>
+      </w:r>
     </w:p>
     <w:p>
       <w:pPr>
         <w:pStyle w:val="ListParagraph"/>
         <w:ind w:left="360"/>
       </w:pPr>
-      <w:r>
-        <w:t xml:space="preserve">where </w:t>
-      </w:r>
-      <w:r>
-        <w:rPr>
-          <w:b/>
-          <w:i/>
-        </w:rPr>
-        <w:t xml:space="preserve">IP </w:t>
-      </w:r>
-      <w:r>
-        <w:t xml:space="preserve">is the index of performance, </w:t>
-      </w:r>
-      <w:r>
-        <w:rPr>
-          <w:b/>
-          <w:i/>
-        </w:rPr>
-        <w:t>ID</w:t>
-      </w:r>
-      <w:r>
-        <w:t xml:space="preserve"> is the index of difficult as shown above, and </w:t>
-      </w:r>
-      <w:r>
-        <w:rPr>
-          <w:b/>
-          <w:i/>
-        </w:rPr>
-        <w:t>MT</w:t>
-      </w:r>
-      <w:r>
-        <w:t xml:space="preserve"> is the movement time it takes the user to point to the target. Most importantly, is the movement time model shown below:</w:t>
-      </w:r>
     </w:p>
     <w:p>
       <w:pPr>
         <w:pStyle w:val="ListParagraph"/>
         <w:ind w:left="360"/>
-      </w:pPr>
-    </w:p>
-    <w:p>
-      <w:pPr>
-        <w:pStyle w:val="ListParagraph"/>
-        <w:ind w:left="360"/>
         <w:rPr>
           <w:rFonts w:eastAsiaTheme="minorEastAsia"/>
         </w:rPr>
       </w:pPr>
-      <m:oMathPara>
-        <m:oMath>
-          <m:r>
-            <w:rPr>
-              <w:rFonts w:ascii="Cambria Math" w:hAnsi="Cambria Math"/>
-            </w:rPr>
-            <m:t>MT</m:t>
-          </m:r>
-          <m:r>
-            <w:rPr>
-              <w:rFonts w:ascii="Cambria Math" w:hAnsi="Cambria Math"/>
-            </w:rPr>
-            <m:t>=</m:t>
-          </m:r>
-          <m:r>
-            <w:rPr>
-              <w:rFonts w:ascii="Cambria Math" w:hAnsi="Cambria Math"/>
-            </w:rPr>
-            <m:t>a+b∙ID</m:t>
-          </m:r>
-        </m:oMath>
-      </m:oMathPara>
+      <w:r>
+        <w:rPr>
+          <w:b/>
+        </w:rPr>
+        <w:t xml:space="preserve">Movement time: </w:t>
+      </w:r>
+      <w:r>
+        <w:rPr>
+          <w:b/>
+        </w:rPr>
+        <w:tab/>
+      </w:r>
+      <w:r>
+        <w:rPr>
+          <w:b/>
+        </w:rPr>
+        <w:tab/>
+      </w:r>
+      <w:r>
+        <w:rPr>
+          <w:b/>
+        </w:rPr>
+        <w:tab/>
+        <w:t xml:space="preserve"> </w:t>
+      </w:r>
+      <m:oMath>
+        <m:r>
+          <w:rPr>
+            <w:rFonts w:ascii="Cambria Math" w:hAnsi="Cambria Math"/>
+          </w:rPr>
+          <m:t>MT=a+b∙ID</m:t>
+        </m:r>
+      </m:oMath>
     </w:p>
     <w:p>
       <w:pPr>
@@ -616,81 +606,87 @@
         </m:oMath>
       </m:oMathPara>
     </w:p>
+    <w:p/>
     <w:p>
       <w:pPr>
         <w:pStyle w:val="ListParagraph"/>
         <w:ind w:left="360"/>
       </w:pPr>
+      <w:r>
+        <w:t xml:space="preserve">where </w:t>
+      </w:r>
+      <w:r>
+        <w:rPr>
+          <w:b/>
+          <w:i/>
+        </w:rPr>
+        <w:t>MT</w:t>
+      </w:r>
+      <w:r>
+        <w:t xml:space="preserve"> is the average movement time, </w:t>
+      </w:r>
+      <w:r>
+        <w:rPr>
+          <w:b/>
+          <w:i/>
+        </w:rPr>
+        <w:t>ID</w:t>
+      </w:r>
+      <w:r>
+        <w:t xml:space="preserve"> is the index of difficulty, </w:t>
+      </w:r>
+      <w:r>
+        <w:rPr>
+          <w:b/>
+          <w:i/>
+        </w:rPr>
+        <w:t>b</w:t>
+      </w:r>
+      <w:r>
+        <w:t xml:space="preserve"> and </w:t>
+      </w:r>
+      <w:r>
+        <w:rPr>
+          <w:b/>
+          <w:i/>
+        </w:rPr>
+        <w:t>a</w:t>
+      </w:r>
+      <w:r>
+        <w:t xml:space="preserve"> are the slope and intercept parameters respectively which are obtained using linear regression. </w:t>
+      </w:r>
     </w:p>
     <w:p>
       <w:pPr>
         <w:pStyle w:val="ListParagraph"/>
         <w:ind w:left="360"/>
       </w:pPr>
-      <w:r>
-        <w:t xml:space="preserve">where </w:t>
-      </w:r>
-      <w:r>
-        <w:rPr>
-          <w:b/>
-          <w:i/>
-        </w:rPr>
-        <w:t>MT</w:t>
-      </w:r>
-      <w:r>
-        <w:t xml:space="preserve"> is the average movement time, </w:t>
-      </w:r>
-      <w:r>
-        <w:rPr>
-          <w:b/>
-          <w:i/>
-        </w:rPr>
-        <w:t>ID</w:t>
-      </w:r>
-      <w:r>
-        <w:t xml:space="preserve"> is the index of difficulty, </w:t>
-      </w:r>
-      <w:r>
-        <w:rPr>
-          <w:b/>
-          <w:i/>
-        </w:rPr>
-        <w:t>b</w:t>
-      </w:r>
-      <w:r>
-        <w:t xml:space="preserve"> and </w:t>
-      </w:r>
-      <w:r>
-        <w:rPr>
-          <w:b/>
-          <w:i/>
-        </w:rPr>
-        <w:t>a</w:t>
-      </w:r>
-      <w:r>
-        <w:t xml:space="preserve"> are the slope and intercept parameters respectively which are obtained using linear regression. </w:t>
-      </w:r>
     </w:p>
     <w:p>
       <w:pPr>
         <w:pStyle w:val="ListParagraph"/>
         <w:ind w:left="360"/>
       </w:pPr>
+      <w:r>
+        <w:t xml:space="preserve">Based on Fitts’s Law, an important deduction is that as a target’s width increases and as the distance between serial targets decreases, the index of difficulty and movement time both decrease. </w:t>
+      </w:r>
     </w:p>
     <w:p>
       <w:pPr>
         <w:pStyle w:val="ListParagraph"/>
         <w:ind w:left="360"/>
       </w:pPr>
-      <w:r>
-        <w:t>* I don’t typically use Wikipedia as a formal source of information because it’s not a formal document, but it was the best formulated out of the first five documents I went through.</w:t>
-      </w:r>
     </w:p>
     <w:p>
       <w:pPr>
         <w:pStyle w:val="ListParagraph"/>
         <w:ind w:left="360"/>
       </w:pPr>
+      <w:r>
+        <w:t>* I don’t typically use Wikipedia as a formal source of information because it’s not a formal document, but it was the best formulated out of the first five documents I went through.</w:t>
+      </w:r>
+      <w:bookmarkStart w:id="0" w:name="_GoBack"/>
+      <w:bookmarkEnd w:id="0"/>
     </w:p>
     <w:p>
       <w:pPr>
@@ -707,6 +703,7 @@
         <w:rPr>
           <w:b/>
         </w:rPr>
+        <w:lastRenderedPageBreak/>
         <w:t xml:space="preserve">Conduct and report a Fitts’s law experiment for aimed movement. </w:t>
       </w:r>
     </w:p>
@@ -751,15 +748,7 @@
         </w:numPr>
       </w:pPr>
       <w:r>
-        <w:t xml:space="preserve">You will be designing a 2D pointing task to test Fitts’s law. Use the </w:t>
-      </w:r>
-      <w:bookmarkStart w:id="0" w:name="_GoBack"/>
-      <w:r>
-        <w:t xml:space="preserve">ISO 9241-9:2000 </w:t>
-      </w:r>
-      <w:bookmarkEnd w:id="0"/>
-      <w:r>
-        <w:t xml:space="preserve">standard for designing your experimental tasks (multi-directional tapping task; e.g., Figure 2, </w:t>
+        <w:t xml:space="preserve">You will be designing a 2D pointing task to test Fitts’s law. Use the ISO 9241-9:2000 standard for designing your experimental tasks (multi-directional tapping task; e.g., Figure 2, </w:t>
       </w:r>
       <w:hyperlink r:id="rId9" w:history="1">
         <w:r>
@@ -3822,7 +3811,7 @@
 </file>
 
 <file path=customXml/itemProps1.xml><?xml version="1.0" encoding="utf-8"?>
-<ds:datastoreItem xmlns:ds="http://schemas.openxmlformats.org/officeDocument/2006/customXml" ds:itemID="{C5F3BB9E-A85F-407E-98D3-BA4CF2A110D4}">
+<ds:datastoreItem xmlns:ds="http://schemas.openxmlformats.org/officeDocument/2006/customXml" ds:itemID="{23A36B19-B704-474E-B9EF-23C2FF037ED8}">
   <ds:schemaRefs>
     <ds:schemaRef ds:uri="http://schemas.openxmlformats.org/officeDocument/2006/bibliography"/>
   </ds:schemaRefs>

</xml_diff>